<commit_message>
Updated hand-out to reflect latest changes to maze-rendering service, general code tweaks
</commit_message>
<xml_diff>
--- a/jams/maze/MazesJam.docx
+++ b/jams/maze/MazesJam.docx
@@ -9,6 +9,8 @@
           <w:szCs w:val="48"/>
         </w:rPr>
       </w:pPr>
+      <w:bookmarkStart w:id="0" w:name="_GoBack"/>
+      <w:bookmarkEnd w:id="0"/>
       <w:r>
         <w:rPr>
           <w:sz w:val="48"/>
@@ -75,6 +77,7 @@
           <w:szCs w:val="20"/>
         </w:rPr>
       </w:pPr>
+      <w:proofErr w:type="spellStart"/>
       <w:proofErr w:type="gramStart"/>
       <w:r>
         <w:rPr>
@@ -82,7 +85,16 @@
           <w:sz w:val="20"/>
           <w:szCs w:val="20"/>
         </w:rPr>
-        <w:t>buildMaze(</w:t>
+        <w:t>buildMaze</w:t>
+      </w:r>
+      <w:proofErr w:type="spellEnd"/>
+      <w:r>
+        <w:rPr>
+          <w:rFonts w:ascii="Courier New" w:hAnsi="Courier New" w:cs="Courier New"/>
+          <w:sz w:val="20"/>
+          <w:szCs w:val="20"/>
+        </w:rPr>
+        <w:t>(</w:t>
       </w:r>
       <w:proofErr w:type="gramEnd"/>
       <w:r>
@@ -496,13 +508,31 @@
           <w:sz w:val="20"/>
           <w:szCs w:val="20"/>
         </w:rPr>
-        <w:t>/mazes/render.png</w:t>
+        <w:t>/mazes/render</w:t>
       </w:r>
       <w:r>
         <w:t>, which will render an image of any generated maze.</w:t>
       </w:r>
       <w:r>
-        <w:t xml:space="preserve"> It accepts GET requests with the maze (in the JSON format described previously) supplied as the value of a query string parameter named ‘maze’. For example, requesting</w:t>
+        <w:t xml:space="preserve"> It accepts </w:t>
+      </w:r>
+      <w:r>
+        <w:t>POST</w:t>
+      </w:r>
+      <w:r>
+        <w:t xml:space="preserve"> requests with the maze (in the JSON format described previously) </w:t>
+      </w:r>
+      <w:r>
+        <w:t xml:space="preserve">and an integer cell size </w:t>
+      </w:r>
+      <w:r>
+        <w:t xml:space="preserve">supplied </w:t>
+      </w:r>
+      <w:r>
+        <w:t>in the request body</w:t>
+      </w:r>
+      <w:r>
+        <w:t>. For example, requesting</w:t>
       </w:r>
     </w:p>
     <w:p>
@@ -523,31 +553,95 @@
           <w:sz w:val="20"/>
           <w:szCs w:val="20"/>
         </w:rPr>
-        <w:t xml:space="preserve">GET </w:t>
-      </w:r>
-      <w:r>
-        <w:rPr>
-          <w:rFonts w:ascii="Courier New" w:hAnsi="Courier New" w:cs="Courier New"/>
-          <w:sz w:val="20"/>
-          <w:szCs w:val="20"/>
-        </w:rPr>
-        <w:t>http://</w:t>
-      </w:r>
-      <w:r>
-        <w:rPr>
-          <w:rFonts w:ascii="Courier New" w:hAnsi="Courier New" w:cs="Courier New"/>
-          <w:sz w:val="20"/>
-          <w:szCs w:val="20"/>
-        </w:rPr>
-        <w:t>server:port</w:t>
-      </w:r>
-      <w:r>
-        <w:rPr>
-          <w:rFonts w:ascii="Courier New" w:hAnsi="Courier New" w:cs="Courier New"/>
-          <w:sz w:val="20"/>
-          <w:szCs w:val="20"/>
-        </w:rPr>
-        <w:t>/mazes/render.png?maze</w:t>
+        <w:t>POST</w:t>
+      </w:r>
+      <w:r>
+        <w:rPr>
+          <w:rFonts w:ascii="Courier New" w:hAnsi="Courier New" w:cs="Courier New"/>
+          <w:sz w:val="20"/>
+          <w:szCs w:val="20"/>
+        </w:rPr>
+        <w:t xml:space="preserve"> </w:t>
+      </w:r>
+      <w:r>
+        <w:rPr>
+          <w:rFonts w:ascii="Courier New" w:hAnsi="Courier New" w:cs="Courier New"/>
+          <w:sz w:val="20"/>
+          <w:szCs w:val="20"/>
+        </w:rPr>
+        <w:t>http://server:port/mazes/render</w:t>
+      </w:r>
+    </w:p>
+    <w:p>
+      <w:pPr>
+        <w:autoSpaceDE w:val="0"/>
+        <w:autoSpaceDN w:val="0"/>
+        <w:adjustRightInd w:val="0"/>
+        <w:spacing w:after="0" w:line="240" w:lineRule="auto"/>
+        <w:rPr>
+          <w:rFonts w:ascii="Courier New" w:hAnsi="Courier New" w:cs="Courier New"/>
+          <w:sz w:val="20"/>
+          <w:szCs w:val="20"/>
+        </w:rPr>
+      </w:pPr>
+    </w:p>
+    <w:p>
+      <w:pPr>
+        <w:autoSpaceDE w:val="0"/>
+        <w:autoSpaceDN w:val="0"/>
+        <w:adjustRightInd w:val="0"/>
+        <w:spacing w:after="0" w:line="240" w:lineRule="auto"/>
+        <w:rPr>
+          <w:rFonts w:cs="Courier New"/>
+        </w:rPr>
+      </w:pPr>
+      <w:proofErr w:type="gramStart"/>
+      <w:r>
+        <w:rPr>
+          <w:rFonts w:cs="Courier New"/>
+        </w:rPr>
+        <w:t>with</w:t>
+      </w:r>
+      <w:proofErr w:type="gramEnd"/>
+      <w:r>
+        <w:rPr>
+          <w:rFonts w:cs="Courier New"/>
+        </w:rPr>
+        <w:t xml:space="preserve"> a body of</w:t>
+      </w:r>
+    </w:p>
+    <w:p>
+      <w:pPr>
+        <w:autoSpaceDE w:val="0"/>
+        <w:autoSpaceDN w:val="0"/>
+        <w:adjustRightInd w:val="0"/>
+        <w:spacing w:after="0" w:line="240" w:lineRule="auto"/>
+        <w:rPr>
+          <w:rFonts w:ascii="Courier New" w:hAnsi="Courier New" w:cs="Courier New"/>
+          <w:sz w:val="20"/>
+          <w:szCs w:val="20"/>
+        </w:rPr>
+      </w:pPr>
+    </w:p>
+    <w:p>
+      <w:pPr>
+        <w:autoSpaceDE w:val="0"/>
+        <w:autoSpaceDN w:val="0"/>
+        <w:adjustRightInd w:val="0"/>
+        <w:spacing w:after="0" w:line="240" w:lineRule="auto"/>
+        <w:rPr>
+          <w:rFonts w:ascii="Courier New" w:hAnsi="Courier New" w:cs="Courier New"/>
+          <w:sz w:val="20"/>
+          <w:szCs w:val="20"/>
+        </w:rPr>
+      </w:pPr>
+      <w:r>
+        <w:rPr>
+          <w:rFonts w:ascii="Courier New" w:hAnsi="Courier New" w:cs="Courier New"/>
+          <w:sz w:val="20"/>
+          <w:szCs w:val="20"/>
+        </w:rPr>
+        <w:t>maze</w:t>
       </w:r>
       <w:r>
         <w:rPr>
@@ -556,38 +650,6 @@
           <w:szCs w:val="20"/>
         </w:rPr>
         <w:t>=</w:t>
-      </w:r>
-      <w:r>
-        <w:rPr>
-          <w:rFonts w:ascii="Courier New" w:hAnsi="Courier New" w:cs="Courier New"/>
-          <w:sz w:val="20"/>
-          <w:szCs w:val="20"/>
-        </w:rPr>
-        <w:t xml:space="preserve"> </w:t>
-      </w:r>
-      <w:r>
-        <w:rPr>
-          <w:rFonts w:ascii="Wingdings 3" w:hAnsi="Wingdings 3" w:cs="Wingdings 3"/>
-          <w:sz w:val="29"/>
-          <w:szCs w:val="29"/>
-        </w:rPr>
-        <w:t></w:t>
-      </w:r>
-      <w:r>
-        <w:rPr>
-          <w:rFonts w:ascii="Wingdings 3" w:hAnsi="Wingdings 3" w:cs="Wingdings 3"/>
-          <w:sz w:val="29"/>
-          <w:szCs w:val="29"/>
-        </w:rPr>
-        <w:t></w:t>
-      </w:r>
-      <w:r>
-        <w:rPr>
-          <w:rFonts w:ascii="Courier New" w:hAnsi="Courier New" w:cs="Courier New"/>
-          <w:sz w:val="20"/>
-          <w:szCs w:val="20"/>
-        </w:rPr>
-        <w:t xml:space="preserve"> </w:t>
       </w:r>
       <w:r>
         <w:rPr>
@@ -632,6 +694,20 @@
         </w:rPr>
         <w:t>]</w:t>
       </w:r>
+      <w:r>
+        <w:rPr>
+          <w:rFonts w:ascii="Courier New" w:hAnsi="Courier New" w:cs="Courier New"/>
+          <w:color w:val="000000" w:themeColor="text1"/>
+          <w:sz w:val="20"/>
+          <w:szCs w:val="20"/>
+          <w14:textOutline w14:w="0" w14:cap="flat" w14:cmpd="sng" w14:algn="ctr">
+            <w14:noFill/>
+            <w14:prstDash w14:val="solid"/>
+            <w14:round/>
+          </w14:textOutline>
+        </w:rPr>
+        <w:t>&amp;cellSize=30</w:t>
+      </w:r>
     </w:p>
     <w:p>
       <w:pPr>
@@ -670,11 +746,6 @@
       </w:r>
       <w:r>
         <w:t>As a bonus, you may also code up one, or more, maze solvers to apply to your generated output.</w:t>
-      </w:r>
-    </w:p>
-    <w:p>
-      <w:r>
-        <w:br w:type="page"/>
       </w:r>
     </w:p>
     <w:p>
@@ -852,6 +923,8 @@
       <w:r>
         <w:t xml:space="preserve">have a peek at the </w:t>
       </w:r>
+      <w:proofErr w:type="spellStart"/>
+      <w:proofErr w:type="gramStart"/>
       <w:r>
         <w:rPr>
           <w:rFonts w:ascii="Courier New" w:hAnsi="Courier New" w:cs="Courier New"/>
@@ -860,26 +933,44 @@
         </w:rPr>
         <w:t>builtToCarved</w:t>
       </w:r>
-      <w:r>
-        <w:rPr>
-          <w:rFonts w:ascii="Courier New" w:hAnsi="Courier New" w:cs="Courier New"/>
-          <w:sz w:val="20"/>
-          <w:szCs w:val="20"/>
-        </w:rPr>
-        <w:t>(bui</w:t>
-      </w:r>
-      <w:bookmarkStart w:id="0" w:name="_GoBack"/>
-      <w:bookmarkEnd w:id="0"/>
-      <w:r>
-        <w:rPr>
-          <w:rFonts w:ascii="Courier New" w:hAnsi="Courier New" w:cs="Courier New"/>
-          <w:sz w:val="20"/>
-          <w:szCs w:val="20"/>
-        </w:rPr>
-        <w:t>lt)</w:t>
-      </w:r>
-      <w:r>
-        <w:t xml:space="preserve"> JavaScript function in the provided web page.</w:t>
+      <w:proofErr w:type="spellEnd"/>
+      <w:r>
+        <w:rPr>
+          <w:rFonts w:ascii="Courier New" w:hAnsi="Courier New" w:cs="Courier New"/>
+          <w:sz w:val="20"/>
+          <w:szCs w:val="20"/>
+        </w:rPr>
+        <w:t>(</w:t>
+      </w:r>
+      <w:proofErr w:type="gramEnd"/>
+      <w:r>
+        <w:rPr>
+          <w:rFonts w:ascii="Courier New" w:hAnsi="Courier New" w:cs="Courier New"/>
+          <w:sz w:val="20"/>
+          <w:szCs w:val="20"/>
+        </w:rPr>
+        <w:t>built)</w:t>
+      </w:r>
+      <w:r>
+        <w:t xml:space="preserve"> JavaScript function in the </w:t>
+      </w:r>
+      <w:r>
+        <w:rPr>
+          <w:rFonts w:ascii="Courier New" w:hAnsi="Courier New" w:cs="Courier New"/>
+        </w:rPr>
+        <w:t>index.js</w:t>
+      </w:r>
+      <w:r>
+        <w:t xml:space="preserve"> file in the </w:t>
+      </w:r>
+      <w:r>
+        <w:t xml:space="preserve">provided </w:t>
+      </w:r>
+      <w:r>
+        <w:t>utilities</w:t>
+      </w:r>
+      <w:r>
+        <w:t>.</w:t>
       </w:r>
       <w:r>
         <w:t>)</w:t>
@@ -961,7 +1052,7 @@
         <w:bCs/>
         <w:noProof/>
       </w:rPr>
-      <w:t>1</w:t>
+      <w:t>2</w:t>
     </w:r>
     <w:r>
       <w:rPr>
@@ -1089,7 +1180,7 @@
             <w:rPr>
               <w:noProof/>
             </w:rPr>
-            <w:t>2 July 2013</w:t>
+            <w:t>3 July 2013</w:t>
           </w:r>
           <w:r>
             <w:fldChar w:fldCharType="end"/>

</xml_diff>

<commit_message>
Small tweaks to web page styling and handout verbiage
</commit_message>
<xml_diff>
--- a/jams/maze/MazesJam.docx
+++ b/jams/maze/MazesJam.docx
@@ -462,7 +462,15 @@
           <w:sz w:val="20"/>
           <w:szCs w:val="20"/>
         </w:rPr>
-        <w:t>http://server:port</w:t>
+        <w:t>http://</w:t>
+      </w:r>
+      <w:r>
+        <w:rPr>
+          <w:rFonts w:ascii="Courier New" w:hAnsi="Courier New" w:cs="Courier New"/>
+          <w:sz w:val="20"/>
+          <w:szCs w:val="20"/>
+        </w:rPr>
+        <w:t>&lt;domain&gt;</w:t>
       </w:r>
       <w:r>
         <w:rPr>
@@ -486,21 +494,31 @@
       <w:r>
         <w:t xml:space="preserve">any generated maze. Additionally, there is a service, at </w:t>
       </w:r>
-      <w:r>
-        <w:rPr>
-          <w:rFonts w:ascii="Courier New" w:hAnsi="Courier New" w:cs="Courier New"/>
-          <w:sz w:val="20"/>
-          <w:szCs w:val="20"/>
-        </w:rPr>
-        <w:t>http://</w:t>
-      </w:r>
-      <w:r>
-        <w:rPr>
-          <w:rFonts w:ascii="Courier New" w:hAnsi="Courier New" w:cs="Courier New"/>
-          <w:sz w:val="20"/>
-          <w:szCs w:val="20"/>
-        </w:rPr>
-        <w:t>server:port</w:t>
+      <w:proofErr w:type="gramStart"/>
+      <w:r>
+        <w:rPr>
+          <w:rFonts w:ascii="Courier New" w:hAnsi="Courier New" w:cs="Courier New"/>
+          <w:sz w:val="20"/>
+          <w:szCs w:val="20"/>
+        </w:rPr>
+        <w:t>http:</w:t>
+      </w:r>
+      <w:proofErr w:type="gramEnd"/>
+      <w:r>
+        <w:rPr>
+          <w:rFonts w:ascii="Courier New" w:hAnsi="Courier New" w:cs="Courier New"/>
+          <w:sz w:val="20"/>
+          <w:szCs w:val="20"/>
+        </w:rPr>
+        <w:t>//</w:t>
+      </w:r>
+      <w:r>
+        <w:rPr>
+          <w:rFonts w:ascii="Courier New" w:hAnsi="Courier New" w:cs="Courier New"/>
+          <w:sz w:val="20"/>
+          <w:szCs w:val="20"/>
+        </w:rPr>
+        <w:t>&lt;domain&gt;</w:t>
       </w:r>
       <w:r>
         <w:rPr>
@@ -569,7 +587,23 @@
           <w:sz w:val="20"/>
           <w:szCs w:val="20"/>
         </w:rPr>
-        <w:t>http://server:port/mazes/render</w:t>
+        <w:t>http://</w:t>
+      </w:r>
+      <w:r>
+        <w:rPr>
+          <w:rFonts w:ascii="Courier New" w:hAnsi="Courier New" w:cs="Courier New"/>
+          <w:sz w:val="20"/>
+          <w:szCs w:val="20"/>
+        </w:rPr>
+        <w:t>&lt;domain&gt;</w:t>
+      </w:r>
+      <w:r>
+        <w:rPr>
+          <w:rFonts w:ascii="Courier New" w:hAnsi="Courier New" w:cs="Courier New"/>
+          <w:sz w:val="20"/>
+          <w:szCs w:val="20"/>
+        </w:rPr>
+        <w:t>/mazes/render</w:t>
       </w:r>
     </w:p>
     <w:p>
@@ -745,7 +779,16 @@
         <w:t xml:space="preserve">: the logic for conversion is very simple. You may want to port it to which ever language you are using during the jam.) </w:t>
       </w:r>
       <w:r>
-        <w:t>As a bonus, you may also code up one, or more, maze solvers to apply to your generated output.</w:t>
+        <w:t>If time permits</w:t>
+      </w:r>
+      <w:r>
+        <w:t xml:space="preserve">, you may </w:t>
+      </w:r>
+      <w:r>
+        <w:t>want to</w:t>
+      </w:r>
+      <w:r>
+        <w:t xml:space="preserve"> code up one, or more, maze solvers to apply to your generated output.</w:t>
       </w:r>
     </w:p>
     <w:p>

</xml_diff>

<commit_message>
Edits to hand-out and slide deck; visualizer GUI as ZIP archive
</commit_message>
<xml_diff>
--- a/jams/maze/MazesJam.docx
+++ b/jams/maze/MazesJam.docx
@@ -9,63 +9,63 @@
           <w:szCs w:val="48"/>
         </w:rPr>
       </w:pPr>
+      <w:r>
+        <w:rPr>
+          <w:sz w:val="48"/>
+          <w:szCs w:val="48"/>
+        </w:rPr>
+        <w:t>Maze</w:t>
+      </w:r>
+      <w:r>
+        <w:rPr>
+          <w:sz w:val="48"/>
+          <w:szCs w:val="48"/>
+        </w:rPr>
+        <w:t xml:space="preserve"> </w:t>
+      </w:r>
+      <w:r>
+        <w:rPr>
+          <w:sz w:val="48"/>
+          <w:szCs w:val="48"/>
+        </w:rPr>
+        <w:t>Jam</w:t>
+      </w:r>
       <w:bookmarkStart w:id="0" w:name="_GoBack"/>
       <w:bookmarkEnd w:id="0"/>
-      <w:r>
-        <w:rPr>
-          <w:sz w:val="48"/>
-          <w:szCs w:val="48"/>
-        </w:rPr>
-        <w:t>Maze</w:t>
-      </w:r>
-      <w:r>
-        <w:rPr>
-          <w:sz w:val="48"/>
-          <w:szCs w:val="48"/>
-        </w:rPr>
+    </w:p>
+    <w:p>
+      <w:pPr>
+        <w:rPr>
+          <w:u w:val="single"/>
+        </w:rPr>
+      </w:pPr>
+      <w:r>
+        <w:rPr>
+          <w:u w:val="single"/>
+        </w:rPr>
+        <w:t>Maze Generation</w:t>
+      </w:r>
+      <w:r>
+        <w:rPr>
+          <w:u w:val="single"/>
+        </w:rPr>
+        <w:t xml:space="preserve"> Overview</w:t>
+      </w:r>
+    </w:p>
+    <w:p>
+      <w:r>
+        <w:t xml:space="preserve">The goal is to produce a two-dimensional rectangular maze of arbitrary size. The actual dimensions of the maze should be accepted parametrically (ex: inputs to a function, command-line arguments, </w:t>
+      </w:r>
+      <w:r>
+        <w:t>et cetera</w:t>
+      </w:r>
+      <w:r>
+        <w:t>). The maze itself should be output to JSON as an array of arrays of integers, where each inner array represents one row of the maze and the number in each cell is a bitmask indicating the number of passages leading out of the cell (Note: the bitmask pattern is: North = 1, South = 2, East = 4, West = 8).</w:t>
+      </w:r>
+      <w:r>
         <w:t xml:space="preserve"> </w:t>
       </w:r>
       <w:r>
-        <w:rPr>
-          <w:sz w:val="48"/>
-          <w:szCs w:val="48"/>
-        </w:rPr>
-        <w:t>Jam</w:t>
-      </w:r>
-    </w:p>
-    <w:p>
-      <w:pPr>
-        <w:rPr>
-          <w:u w:val="single"/>
-        </w:rPr>
-      </w:pPr>
-      <w:r>
-        <w:rPr>
-          <w:u w:val="single"/>
-        </w:rPr>
-        <w:t>Maze Generation</w:t>
-      </w:r>
-      <w:r>
-        <w:rPr>
-          <w:u w:val="single"/>
-        </w:rPr>
-        <w:t xml:space="preserve"> Overview</w:t>
-      </w:r>
-    </w:p>
-    <w:p>
-      <w:r>
-        <w:t xml:space="preserve">The goal is to produce a two-dimensional rectangular maze of arbitrary size. The actual dimensions of the maze should be accepted parametrically (ex: inputs to a function, command-line arguments, </w:t>
-      </w:r>
-      <w:r>
-        <w:t>et cetera</w:t>
-      </w:r>
-      <w:r>
-        <w:t>). The maze itself should be output to JSON as an array of arrays of integers, where each inner array represents one row of the maze and the number in each cell is a bitmask indicating the number of passages leading out of the cell (Note: the bitmask pattern is: North = 1, South = 2, East = 4, West = 8).</w:t>
-      </w:r>
-      <w:r>
-        <w:t xml:space="preserve"> </w:t>
-      </w:r>
-      <w:r>
         <w:t>So, for instance, a (pseudo) function call like</w:t>
       </w:r>
     </w:p>
@@ -77,33 +77,13 @@
           <w:szCs w:val="20"/>
         </w:rPr>
       </w:pPr>
-      <w:proofErr w:type="spellStart"/>
-      <w:proofErr w:type="gramStart"/>
-      <w:r>
-        <w:rPr>
-          <w:rFonts w:ascii="Courier New" w:hAnsi="Courier New" w:cs="Courier New"/>
-          <w:sz w:val="20"/>
-          <w:szCs w:val="20"/>
-        </w:rPr>
-        <w:t>buildMaze</w:t>
-      </w:r>
-      <w:proofErr w:type="spellEnd"/>
-      <w:r>
-        <w:rPr>
-          <w:rFonts w:ascii="Courier New" w:hAnsi="Courier New" w:cs="Courier New"/>
-          <w:sz w:val="20"/>
-          <w:szCs w:val="20"/>
-        </w:rPr>
-        <w:t>(</w:t>
-      </w:r>
-      <w:proofErr w:type="gramEnd"/>
-      <w:r>
-        <w:rPr>
-          <w:rFonts w:ascii="Courier New" w:hAnsi="Courier New" w:cs="Courier New"/>
-          <w:sz w:val="20"/>
-          <w:szCs w:val="20"/>
-        </w:rPr>
-        <w:t>5,5)</w:t>
+      <w:r>
+        <w:rPr>
+          <w:rFonts w:ascii="Courier New" w:hAnsi="Courier New" w:cs="Courier New"/>
+          <w:sz w:val="20"/>
+          <w:szCs w:val="20"/>
+        </w:rPr>
+        <w:t>buildMaze(5,5)</w:t>
       </w:r>
     </w:p>
     <w:tbl>
@@ -494,23 +474,13 @@
       <w:r>
         <w:t xml:space="preserve">any generated maze. Additionally, there is a service, at </w:t>
       </w:r>
-      <w:proofErr w:type="gramStart"/>
-      <w:r>
-        <w:rPr>
-          <w:rFonts w:ascii="Courier New" w:hAnsi="Courier New" w:cs="Courier New"/>
-          <w:sz w:val="20"/>
-          <w:szCs w:val="20"/>
-        </w:rPr>
-        <w:t>http:</w:t>
-      </w:r>
-      <w:proofErr w:type="gramEnd"/>
-      <w:r>
-        <w:rPr>
-          <w:rFonts w:ascii="Courier New" w:hAnsi="Courier New" w:cs="Courier New"/>
-          <w:sz w:val="20"/>
-          <w:szCs w:val="20"/>
-        </w:rPr>
-        <w:t>//</w:t>
+      <w:r>
+        <w:rPr>
+          <w:rFonts w:ascii="Courier New" w:hAnsi="Courier New" w:cs="Courier New"/>
+          <w:sz w:val="20"/>
+          <w:szCs w:val="20"/>
+        </w:rPr>
+        <w:t>http://</w:t>
       </w:r>
       <w:r>
         <w:rPr>
@@ -629,19 +599,11 @@
           <w:rFonts w:cs="Courier New"/>
         </w:rPr>
       </w:pPr>
-      <w:proofErr w:type="gramStart"/>
       <w:r>
         <w:rPr>
           <w:rFonts w:cs="Courier New"/>
         </w:rPr>
-        <w:t>with</w:t>
-      </w:r>
-      <w:proofErr w:type="gramEnd"/>
-      <w:r>
-        <w:rPr>
-          <w:rFonts w:cs="Courier New"/>
-        </w:rPr>
-        <w:t xml:space="preserve"> a body of</w:t>
+        <w:t>with a body of</w:t>
       </w:r>
     </w:p>
     <w:p>
@@ -882,7 +844,13 @@
         </w:pBdr>
       </w:pPr>
       <w:r>
-        <w:t xml:space="preserve">If a cell has no uncarved neighbors (at step 2), it is removed from the list and another cell is chosen return to step 1). The maze is finished when there are no cells left in the list. To start the process, simply pick a cell at random from the (initial) block of uncarved cells (i.e. the maze). This algorithm can simulate several other algorithms and/or produce very interesting results by varying how the next cell is chosen from the list (in step 1). Some strategies include: most-recently added, oldest, or random. One can even blend strategies. (Hint: you may want to accept choice of </w:t>
+        <w:t>If a cell has no uncarved neighbors (at step 2), it is removed from the list and another cell is chosen</w:t>
+      </w:r>
+      <w:r>
+        <w:t xml:space="preserve"> (</w:t>
+      </w:r>
+      <w:r>
+        <w:t xml:space="preserve"> return to step 1). The maze is finished when there are no cells left in the list. To start the process, simply pick a cell at random from the (initial) block of uncarved cells (i.e. the maze). This algorithm can simulate several other algorithms and/or produce very interesting results by varying how the next cell is chosen from the list (in step 1). Some strategies include: most-recently added, oldest, or random. One can even blend strategies. (Hint: you may want to accept choice of </w:t>
       </w:r>
       <w:r>
         <w:t>strategy as an input parameter.)</w:t>
@@ -966,8 +934,6 @@
       <w:r>
         <w:t xml:space="preserve">have a peek at the </w:t>
       </w:r>
-      <w:proofErr w:type="spellStart"/>
-      <w:proofErr w:type="gramStart"/>
       <w:r>
         <w:rPr>
           <w:rFonts w:ascii="Courier New" w:hAnsi="Courier New" w:cs="Courier New"/>
@@ -976,23 +942,13 @@
         </w:rPr>
         <w:t>builtToCarved</w:t>
       </w:r>
-      <w:proofErr w:type="spellEnd"/>
-      <w:r>
-        <w:rPr>
-          <w:rFonts w:ascii="Courier New" w:hAnsi="Courier New" w:cs="Courier New"/>
-          <w:sz w:val="20"/>
-          <w:szCs w:val="20"/>
-        </w:rPr>
-        <w:t>(</w:t>
-      </w:r>
-      <w:proofErr w:type="gramEnd"/>
-      <w:r>
-        <w:rPr>
-          <w:rFonts w:ascii="Courier New" w:hAnsi="Courier New" w:cs="Courier New"/>
-          <w:sz w:val="20"/>
-          <w:szCs w:val="20"/>
-        </w:rPr>
-        <w:t>built)</w:t>
+      <w:r>
+        <w:rPr>
+          <w:rFonts w:ascii="Courier New" w:hAnsi="Courier New" w:cs="Courier New"/>
+          <w:sz w:val="20"/>
+          <w:szCs w:val="20"/>
+        </w:rPr>
+        <w:t>(built)</w:t>
       </w:r>
       <w:r>
         <w:t xml:space="preserve"> JavaScript function in the </w:t>
@@ -1223,7 +1179,7 @@
             <w:rPr>
               <w:noProof/>
             </w:rPr>
-            <w:t>3 July 2013</w:t>
+            <w:t>7 July 2013</w:t>
           </w:r>
           <w:r>
             <w:fldChar w:fldCharType="end"/>

</xml_diff>

<commit_message>
Documentation changes to reflect AppHarbor service
</commit_message>
<xml_diff>
--- a/jams/maze/MazesJam.docx
+++ b/jams/maze/MazesJam.docx
@@ -30,8 +30,6 @@
         </w:rPr>
         <w:t>Jam</w:t>
       </w:r>
-      <w:bookmarkStart w:id="0" w:name="_GoBack"/>
-      <w:bookmarkEnd w:id="0"/>
     </w:p>
     <w:p>
       <w:pPr>
@@ -77,13 +75,33 @@
           <w:szCs w:val="20"/>
         </w:rPr>
       </w:pPr>
-      <w:r>
-        <w:rPr>
-          <w:rFonts w:ascii="Courier New" w:hAnsi="Courier New" w:cs="Courier New"/>
-          <w:sz w:val="20"/>
-          <w:szCs w:val="20"/>
-        </w:rPr>
-        <w:t>buildMaze(5,5)</w:t>
+      <w:proofErr w:type="spellStart"/>
+      <w:proofErr w:type="gramStart"/>
+      <w:r>
+        <w:rPr>
+          <w:rFonts w:ascii="Courier New" w:hAnsi="Courier New" w:cs="Courier New"/>
+          <w:sz w:val="20"/>
+          <w:szCs w:val="20"/>
+        </w:rPr>
+        <w:t>buildMaze</w:t>
+      </w:r>
+      <w:proofErr w:type="spellEnd"/>
+      <w:r>
+        <w:rPr>
+          <w:rFonts w:ascii="Courier New" w:hAnsi="Courier New" w:cs="Courier New"/>
+          <w:sz w:val="20"/>
+          <w:szCs w:val="20"/>
+        </w:rPr>
+        <w:t>(</w:t>
+      </w:r>
+      <w:proofErr w:type="gramEnd"/>
+      <w:r>
+        <w:rPr>
+          <w:rFonts w:ascii="Courier New" w:hAnsi="Courier New" w:cs="Courier New"/>
+          <w:sz w:val="20"/>
+          <w:szCs w:val="20"/>
+        </w:rPr>
+        <w:t>5,5)</w:t>
       </w:r>
     </w:p>
     <w:tbl>
@@ -444,13 +462,15 @@
         </w:rPr>
         <w:t>http://</w:t>
       </w:r>
-      <w:r>
-        <w:rPr>
-          <w:rFonts w:ascii="Courier New" w:hAnsi="Courier New" w:cs="Courier New"/>
-          <w:sz w:val="20"/>
-          <w:szCs w:val="20"/>
-        </w:rPr>
-        <w:t>&lt;domain&gt;</w:t>
+      <w:bookmarkStart w:id="0" w:name="_GoBack"/>
+      <w:bookmarkEnd w:id="0"/>
+      <w:r>
+        <w:rPr>
+          <w:rFonts w:ascii="Courier New" w:hAnsi="Courier New" w:cs="Courier New"/>
+          <w:sz w:val="20"/>
+          <w:szCs w:val="20"/>
+        </w:rPr>
+        <w:t>mazesjam.apphb.com</w:t>
       </w:r>
       <w:r>
         <w:rPr>
@@ -488,7 +508,15 @@
           <w:sz w:val="20"/>
           <w:szCs w:val="20"/>
         </w:rPr>
-        <w:t>&lt;domain&gt;</w:t>
+        <w:t>mazesjam.apphb.com</w:t>
+      </w:r>
+      <w:r>
+        <w:rPr>
+          <w:rFonts w:ascii="Courier New" w:hAnsi="Courier New" w:cs="Courier New"/>
+          <w:sz w:val="20"/>
+          <w:szCs w:val="20"/>
+        </w:rPr>
+        <w:t xml:space="preserve"> </w:t>
       </w:r>
       <w:r>
         <w:rPr>
@@ -565,7 +593,7 @@
           <w:sz w:val="20"/>
           <w:szCs w:val="20"/>
         </w:rPr>
-        <w:t>&lt;domain&gt;</w:t>
+        <w:t>mazesjam.apphb.com</w:t>
       </w:r>
       <w:r>
         <w:rPr>
@@ -599,11 +627,19 @@
           <w:rFonts w:cs="Courier New"/>
         </w:rPr>
       </w:pPr>
+      <w:proofErr w:type="gramStart"/>
       <w:r>
         <w:rPr>
           <w:rFonts w:cs="Courier New"/>
         </w:rPr>
-        <w:t>with a body of</w:t>
+        <w:t>with</w:t>
+      </w:r>
+      <w:proofErr w:type="gramEnd"/>
+      <w:r>
+        <w:rPr>
+          <w:rFonts w:cs="Courier New"/>
+        </w:rPr>
+        <w:t xml:space="preserve"> a body of</w:t>
       </w:r>
     </w:p>
     <w:p>
@@ -847,10 +883,18 @@
         <w:t>If a cell has no uncarved neighbors (at step 2), it is removed from the list and another cell is chosen</w:t>
       </w:r>
       <w:r>
-        <w:t xml:space="preserve"> (</w:t>
-      </w:r>
-      <w:r>
-        <w:t xml:space="preserve"> return to step 1). The maze is finished when there are no cells left in the list. To start the process, simply pick a cell at random from the (initial) block of uncarved cells (i.e. the maze). This algorithm can simulate several other algorithms and/or produce very interesting results by varying how the next cell is chosen from the list (in step 1). Some strategies include: most-recently added, oldest, or random. One can even blend strategies. (Hint: you may want to accept choice of </w:t>
+        <w:t xml:space="preserve"> </w:t>
+      </w:r>
+      <w:proofErr w:type="gramStart"/>
+      <w:r>
+        <w:t>(</w:t>
+      </w:r>
+      <w:r>
+        <w:t xml:space="preserve"> return</w:t>
+      </w:r>
+      <w:proofErr w:type="gramEnd"/>
+      <w:r>
+        <w:t xml:space="preserve"> to step 1). The maze is finished when there are no cells left in the list. To start the process, simply pick a cell at random from the (initial) block of uncarved cells (i.e. the maze). This algorithm can simulate several other algorithms and/or produce very interesting results by varying how the next cell is chosen from the list (in step 1). Some strategies include: most-recently added, oldest, or random. One can even blend strategies. (Hint: you may want to accept choice of </w:t>
       </w:r>
       <w:r>
         <w:t>strategy as an input parameter.)</w:t>
@@ -934,6 +978,8 @@
       <w:r>
         <w:t xml:space="preserve">have a peek at the </w:t>
       </w:r>
+      <w:proofErr w:type="spellStart"/>
+      <w:proofErr w:type="gramStart"/>
       <w:r>
         <w:rPr>
           <w:rFonts w:ascii="Courier New" w:hAnsi="Courier New" w:cs="Courier New"/>
@@ -942,13 +988,23 @@
         </w:rPr>
         <w:t>builtToCarved</w:t>
       </w:r>
-      <w:r>
-        <w:rPr>
-          <w:rFonts w:ascii="Courier New" w:hAnsi="Courier New" w:cs="Courier New"/>
-          <w:sz w:val="20"/>
-          <w:szCs w:val="20"/>
-        </w:rPr>
-        <w:t>(built)</w:t>
+      <w:proofErr w:type="spellEnd"/>
+      <w:r>
+        <w:rPr>
+          <w:rFonts w:ascii="Courier New" w:hAnsi="Courier New" w:cs="Courier New"/>
+          <w:sz w:val="20"/>
+          <w:szCs w:val="20"/>
+        </w:rPr>
+        <w:t>(</w:t>
+      </w:r>
+      <w:proofErr w:type="gramEnd"/>
+      <w:r>
+        <w:rPr>
+          <w:rFonts w:ascii="Courier New" w:hAnsi="Courier New" w:cs="Courier New"/>
+          <w:sz w:val="20"/>
+          <w:szCs w:val="20"/>
+        </w:rPr>
+        <w:t>built)</w:t>
       </w:r>
       <w:r>
         <w:t xml:space="preserve"> JavaScript function in the </w:t>
@@ -1179,7 +1235,7 @@
             <w:rPr>
               <w:noProof/>
             </w:rPr>
-            <w:t>7 July 2013</w:t>
+            <w:t>8 July 2013</w:t>
           </w:r>
           <w:r>
             <w:fldChar w:fldCharType="end"/>

</xml_diff>